<commit_message>
Adds TM emulator, updates HW1
</commit_message>
<xml_diff>
--- a/H1 Countability/CS6505_HW1_Brooks.docx
+++ b/H1 Countability/CS6505_HW1_Brooks.docx
@@ -97,15 +97,7 @@
         <w:contextualSpacing/>
       </w:pPr>
       <w:r>
-        <w:t xml:space="preserve">A proposition is a statement that can be true or false but not both.  Let A, B, and C </w:t>
-      </w:r>
-      <w:proofErr w:type="gramStart"/>
-      <w:r>
-        <w:t>be</w:t>
-      </w:r>
-      <w:proofErr w:type="gramEnd"/>
-      <w:r>
-        <w:t xml:space="preserve"> propositions. Let </w:t>
+        <w:t xml:space="preserve">A proposition is a statement that can be true or false but not both.  Let A, B, and C be propositions. Let </w:t>
       </w:r>
       <m:oMath>
         <m:r>
@@ -145,21 +137,7 @@
           <w:rPr>
             <w:rFonts w:ascii="Cambria Math" w:hAnsi="Cambria Math"/>
           </w:rPr>
-          <m:t xml:space="preserve">(A∨B) </m:t>
-        </m:r>
-        <w:proofErr w:type="gramStart"/>
-        <m:r>
-          <w:rPr>
-            <w:rFonts w:ascii="Cambria Math" w:hAnsi="Cambria Math"/>
-          </w:rPr>
-          <m:t>∧(</m:t>
-        </m:r>
-        <w:proofErr w:type="gramEnd"/>
-        <m:r>
-          <w:rPr>
-            <w:rFonts w:ascii="Cambria Math" w:hAnsi="Cambria Math"/>
-          </w:rPr>
-          <m:t>¬B∨C)</m:t>
+          <m:t>(A∨B) ∧(¬B∨C)</m:t>
         </m:r>
       </m:oMath>
       <w:r>
@@ -254,15 +232,7 @@
         </m:d>
       </m:oMath>
       <w:r>
-        <w:t xml:space="preserve"> </w:t>
-      </w:r>
-      <w:proofErr w:type="gramStart"/>
-      <w:r>
-        <w:t>is</w:t>
-      </w:r>
-      <w:proofErr w:type="gramEnd"/>
-      <w:r>
-        <w:t xml:space="preserve"> true if all possible values in its domain map to “True” in its range.</w:t>
+        <w:t xml:space="preserve"> is true if all possible values in its domain map to “True” in its range.</w:t>
       </w:r>
     </w:p>
     <w:p>
@@ -282,21 +252,7 @@
           <w:rPr>
             <w:rFonts w:ascii="Cambria Math" w:hAnsi="Cambria Math"/>
           </w:rPr>
-          <m:t xml:space="preserve">(A∨B) </m:t>
-        </m:r>
-        <w:proofErr w:type="gramStart"/>
-        <m:r>
-          <w:rPr>
-            <w:rFonts w:ascii="Cambria Math" w:hAnsi="Cambria Math"/>
-          </w:rPr>
-          <m:t>∧(</m:t>
-        </m:r>
-        <w:proofErr w:type="gramEnd"/>
-        <m:r>
-          <w:rPr>
-            <w:rFonts w:ascii="Cambria Math" w:hAnsi="Cambria Math"/>
-          </w:rPr>
-          <m:t>¬B∨C)</m:t>
+          <m:t>(A∨B) ∧(¬B∨C)</m:t>
         </m:r>
         <m:box>
           <m:boxPr>
@@ -370,21 +326,7 @@
           <w:rPr>
             <w:rFonts w:ascii="Cambria Math" w:hAnsi="Cambria Math"/>
           </w:rPr>
-          <m:t xml:space="preserve">(A∨B) </m:t>
-        </m:r>
-        <w:proofErr w:type="gramStart"/>
-        <m:r>
-          <w:rPr>
-            <w:rFonts w:ascii="Cambria Math" w:hAnsi="Cambria Math"/>
-          </w:rPr>
-          <m:t>∧(</m:t>
-        </m:r>
-        <w:proofErr w:type="gramEnd"/>
-        <m:r>
-          <w:rPr>
-            <w:rFonts w:ascii="Cambria Math" w:hAnsi="Cambria Math"/>
-          </w:rPr>
-          <m:t>¬B∨C)</m:t>
+          <m:t>(A∨B) ∧(¬B∨C)</m:t>
         </m:r>
         <m:box>
           <m:boxPr>
@@ -2045,15 +1987,7 @@
         </m:r>
       </m:oMath>
       <w:r>
-        <w:t xml:space="preserve"> </w:t>
-      </w:r>
-      <w:proofErr w:type="gramStart"/>
-      <w:r>
-        <w:t>has</w:t>
-      </w:r>
-      <w:proofErr w:type="gramEnd"/>
-      <w:r>
-        <w:t xml:space="preserve"> the truth table shown below, demonstrating that </w:t>
+        <w:t xml:space="preserve"> has the truth table shown below, demonstrating that </w:t>
       </w:r>
       <m:oMath>
         <m:r>
@@ -2118,15 +2052,7 @@
         </m:r>
       </m:oMath>
       <w:r>
-        <w:t xml:space="preserve"> </w:t>
-      </w:r>
-      <w:proofErr w:type="gramStart"/>
-      <w:r>
-        <w:t>is</w:t>
-      </w:r>
-      <w:proofErr w:type="gramEnd"/>
-      <w:r>
-        <w:t xml:space="preserve"> defined to be true when either both A and B are true or both are false (see table).</w:t>
+        <w:t xml:space="preserve"> is defined to be true when either both A and B are true or both are false (see table).</w:t>
       </w:r>
     </w:p>
     <w:p>
@@ -2150,15 +2076,7 @@
         </m:r>
       </m:oMath>
       <w:r>
-        <w:t xml:space="preserve"> </w:t>
-      </w:r>
-      <w:proofErr w:type="gramStart"/>
-      <w:r>
-        <w:t>and</w:t>
-      </w:r>
-      <w:proofErr w:type="gramEnd"/>
-      <w:r>
-        <w:t xml:space="preserve"> </w:t>
+        <w:t xml:space="preserve"> and </w:t>
       </w:r>
       <m:oMath>
         <m:r>
@@ -2897,15 +2815,7 @@
         </m:r>
       </m:oMath>
       <w:r>
-        <w:t xml:space="preserve"> is the number of elements in the set A.  Consider four sets A</w:t>
-      </w:r>
-      <w:proofErr w:type="gramStart"/>
-      <w:r>
-        <w:t>,B,C,D</w:t>
-      </w:r>
-      <w:proofErr w:type="gramEnd"/>
-      <w:r>
-        <w:t xml:space="preserve"> such that the intersection of any three is empty.  Use the inclusion-exclusion to give an expression for </w:t>
+        <w:t xml:space="preserve"> is the number of elements in the set A.  Consider four sets A,B,C,D such that the intersection of any three is empty.  Use the inclusion-exclusion to give an expression for </w:t>
       </w:r>
       <m:oMath>
         <m:r>
@@ -3486,7 +3396,6 @@
           </m:den>
         </m:f>
       </m:oMath>
-      <w:proofErr w:type="gramStart"/>
       <w:r>
         <w:t xml:space="preserve"> </w:t>
       </w:r>
@@ -3494,11 +3403,7 @@
         <w:t xml:space="preserve"> </w:t>
       </w:r>
       <w:r>
-        <w:t>is</w:t>
-      </w:r>
-      <w:proofErr w:type="gramEnd"/>
-      <w:r>
-        <w:t xml:space="preserve"> </w:t>
+        <w:t xml:space="preserve">is </w:t>
       </w:r>
       <m:oMath>
         <m:r>
@@ -3566,7 +3471,6 @@
         </w:rPr>
         <w:t xml:space="preserve">Let f and g be functions from the set of integers or the set of real numbers to the set of real numbers. We say that </w:t>
       </w:r>
-      <w:proofErr w:type="gramStart"/>
       <m:oMath>
         <m:r>
           <w:rPr>
@@ -3574,16 +3478,7 @@
             <w:color w:val="auto"/>
             <w:szCs w:val="22"/>
           </w:rPr>
-          <m:t>f(</m:t>
-        </m:r>
-        <w:proofErr w:type="gramEnd"/>
-        <m:r>
-          <w:rPr>
-            <w:rFonts w:ascii="Cambria Math" w:hAnsi="Cambria Math"/>
-            <w:color w:val="auto"/>
-            <w:szCs w:val="22"/>
-          </w:rPr>
-          <m:t>x)</m:t>
+          <m:t>f(x)</m:t>
         </m:r>
       </m:oMath>
       <w:r>
@@ -3742,21 +3637,12 @@
           <w:szCs w:val="22"/>
         </w:rPr>
       </w:pPr>
-      <w:proofErr w:type="gramStart"/>
       <w:r>
         <w:rPr>
           <w:color w:val="auto"/>
           <w:szCs w:val="22"/>
         </w:rPr>
-        <w:t>whenever</w:t>
-      </w:r>
-      <w:proofErr w:type="gramEnd"/>
-      <w:r>
-        <w:rPr>
-          <w:color w:val="auto"/>
-          <w:szCs w:val="22"/>
-        </w:rPr>
-        <w:t xml:space="preserve"> </w:t>
+        <w:t xml:space="preserve">whenever </w:t>
       </w:r>
       <m:oMath>
         <m:r>
@@ -5344,7 +5230,6 @@
       <w:r>
         <w:t xml:space="preserve">the function </w:t>
       </w:r>
-      <w:proofErr w:type="gramStart"/>
       <m:oMath>
         <m:r>
           <m:rPr>
@@ -5353,17 +5238,7 @@
           <w:rPr>
             <w:rFonts w:ascii="Cambria Math" w:hAnsi="Cambria Math"/>
           </w:rPr>
-          <m:t>f(</m:t>
-        </m:r>
-        <w:proofErr w:type="gramEnd"/>
-        <m:r>
-          <m:rPr>
-            <m:sty m:val="p"/>
-          </m:rPr>
-          <w:rPr>
-            <w:rFonts w:ascii="Cambria Math" w:hAnsi="Cambria Math"/>
-          </w:rPr>
-          <m:t>n) = (</m:t>
+          <m:t>f(n) = (</m:t>
         </m:r>
         <m:sSup>
           <m:sSupPr>
@@ -5675,7 +5550,6 @@
         <w:lastRenderedPageBreak/>
         <w:t xml:space="preserve">Let A be a set.  We use the notation </w:t>
       </w:r>
-      <w:proofErr w:type="gramStart"/>
       <m:oMath>
         <m:r>
           <m:rPr>
@@ -5684,17 +5558,7 @@
           <w:rPr>
             <w:rFonts w:ascii="Cambria Math" w:hAnsi="Cambria Math"/>
           </w:rPr>
-          <m:t>P(</m:t>
-        </m:r>
-        <w:proofErr w:type="gramEnd"/>
-        <m:r>
-          <m:rPr>
-            <m:sty m:val="p"/>
-          </m:rPr>
-          <w:rPr>
-            <w:rFonts w:ascii="Cambria Math" w:hAnsi="Cambria Math"/>
-          </w:rPr>
-          <m:t>A)</m:t>
+          <m:t>P(A)</m:t>
         </m:r>
       </m:oMath>
       <w:r>
@@ -5714,7 +5578,6 @@
       <w:r>
         <w:t xml:space="preserve">, then </w:t>
       </w:r>
-      <w:proofErr w:type="gramStart"/>
       <m:oMath>
         <m:r>
           <m:rPr>
@@ -5723,23 +5586,12 @@
           <w:rPr>
             <w:rFonts w:ascii="Cambria Math" w:hAnsi="Cambria Math"/>
           </w:rPr>
-          <m:t>P(</m:t>
-        </m:r>
-        <w:proofErr w:type="gramEnd"/>
-        <m:r>
-          <m:rPr>
-            <m:sty m:val="p"/>
-          </m:rPr>
-          <w:rPr>
-            <w:rFonts w:ascii="Cambria Math" w:hAnsi="Cambria Math"/>
-          </w:rPr>
-          <m:t>A)={{},{0},{1},{0,1}}</m:t>
+          <m:t>P(A)={{},{0},{1},{0,1}}</m:t>
         </m:r>
       </m:oMath>
       <w:r>
         <w:t xml:space="preserve">.  Consider </w:t>
       </w:r>
-      <w:proofErr w:type="gramStart"/>
       <m:oMath>
         <m:r>
           <m:rPr>
@@ -5748,17 +5600,7 @@
           <w:rPr>
             <w:rFonts w:ascii="Cambria Math" w:hAnsi="Cambria Math"/>
           </w:rPr>
-          <m:t>Q(</m:t>
-        </m:r>
-        <w:proofErr w:type="gramEnd"/>
-        <m:r>
-          <m:rPr>
-            <m:sty m:val="p"/>
-          </m:rPr>
-          <w:rPr>
-            <w:rFonts w:ascii="Cambria Math" w:hAnsi="Cambria Math"/>
-          </w:rPr>
-          <m:t xml:space="preserve">n) = P({1,…n}) -{{}} </m:t>
+          <m:t xml:space="preserve">Q(n) = P({1,…n}) -{{}} </m:t>
         </m:r>
       </m:oMath>
       <w:r>
@@ -5957,13 +5799,8 @@
         <w:pStyle w:val="normal0"/>
         <w:ind w:firstLine="360"/>
       </w:pPr>
-      <w:proofErr w:type="gramStart"/>
-      <w:r>
-        <w:t>for</w:t>
-      </w:r>
-      <w:proofErr w:type="gramEnd"/>
-      <w:r>
-        <w:t xml:space="preserve"> all positive integers n.</w:t>
+      <w:r>
+        <w:t>for all positive integers n.</w:t>
       </w:r>
     </w:p>
     <w:p>
@@ -6011,15 +5848,7 @@
         <w:t xml:space="preserve">: </w:t>
       </w:r>
       <w:r>
-        <w:t xml:space="preserve">First demonstrate </w:t>
-      </w:r>
-      <w:proofErr w:type="gramStart"/>
-      <w:r>
-        <w:t>P(</w:t>
-      </w:r>
-      <w:proofErr w:type="gramEnd"/>
-      <w:r>
-        <w:t>1) = 1:</w:t>
+        <w:t>First demonstrate P(1) = 1:</w:t>
       </w:r>
     </w:p>
     <w:p>
@@ -7662,12 +7491,12 @@
       </w:pPr>
       <w:r>
         <w:lastRenderedPageBreak/>
-        <w:t>Prove that the set of all l</w:t>
+        <w:t>Prove that the set of all lang</w:t>
       </w:r>
       <w:bookmarkStart w:id="0" w:name="_GoBack"/>
       <w:bookmarkEnd w:id="0"/>
       <w:r>
-        <w:t xml:space="preserve">anguages over </w:t>
+        <w:t xml:space="preserve">uages over </w:t>
       </w:r>
       <m:oMath>
         <m:r>
@@ -7860,7 +7689,7 @@
               <w:rPr>
                 <w:rFonts w:ascii="Cambria Math" w:hAnsi="Cambria Math"/>
               </w:rPr>
-              <m:t>k</m:t>
+              <m:t>i</m:t>
             </m:r>
           </m:sub>
         </m:sSub>
@@ -7879,14 +7708,28 @@
     </w:p>
     <w:p>
       <w:pPr>
-        <w:pStyle w:val="normal0"/>
+        <w:widowControl w:val="0"/>
         <w:numPr>
           <w:ilvl w:val="0"/>
           <w:numId w:val="11"/>
         </w:numPr>
-      </w:pPr>
-      <w:r>
-        <w:t xml:space="preserve">Each </w:t>
+        <w:tabs>
+          <w:tab w:val="left" w:pos="220"/>
+          <w:tab w:val="left" w:pos="720"/>
+        </w:tabs>
+        <w:autoSpaceDE w:val="0"/>
+        <w:autoSpaceDN w:val="0"/>
+        <w:adjustRightInd w:val="0"/>
+        <w:spacing w:line="240" w:lineRule="auto"/>
+      </w:pPr>
+      <w:r>
+        <w:t>Any</w:t>
+      </w:r>
+      <w:r>
+        <w:t xml:space="preserve"> of these</w:t>
+      </w:r>
+      <w:r>
+        <w:t xml:space="preserve"> </w:t>
       </w:r>
       <m:oMath>
         <m:sSub>
@@ -7917,13 +7760,28 @@
         </m:sSub>
       </m:oMath>
       <w:r>
-        <w:t xml:space="preserve"> </w:t>
-      </w:r>
-      <w:r>
-        <w:t>is countable</w:t>
-      </w:r>
-      <w:r>
-        <w:t xml:space="preserve">, in fact the cardinality of the set </w:t>
+        <w:t xml:space="preserve"> is </w:t>
+      </w:r>
+      <w:r>
+        <w:t>countable because there exists a bijection of the positive integers onto the elements of the set. There are, however, infinitely many of these sets</w:t>
+      </w:r>
+      <w:r>
+        <w:t>.</w:t>
+      </w:r>
+    </w:p>
+    <w:p>
+      <w:pPr>
+        <w:pStyle w:val="normal0"/>
+        <w:numPr>
+          <w:ilvl w:val="0"/>
+          <w:numId w:val="11"/>
+        </w:numPr>
+      </w:pPr>
+      <w:r>
+        <w:t xml:space="preserve">To address this we use the following procedure: </w:t>
+      </w:r>
+      <w:r>
+        <w:t>By putting each </w:t>
       </w:r>
       <m:oMath>
         <m:sSub>
@@ -7954,70 +7812,19 @@
         </m:sSub>
       </m:oMath>
       <w:r>
-        <w:t xml:space="preserve"> is the number of symbols in the alphabet raised to the </w:t>
-      </w:r>
-      <w:proofErr w:type="spellStart"/>
-      <w:r>
-        <w:t>k</w:t>
-      </w:r>
-      <w:r>
-        <w:rPr>
-          <w:vertAlign w:val="superscript"/>
-        </w:rPr>
-        <w:t>th</w:t>
-      </w:r>
-      <w:proofErr w:type="spellEnd"/>
-      <w:r>
-        <w:t xml:space="preserve"> power</w:t>
-      </w:r>
-    </w:p>
-    <w:p>
-      <w:pPr>
-        <w:pStyle w:val="normal0"/>
-        <w:numPr>
-          <w:ilvl w:val="0"/>
-          <w:numId w:val="11"/>
-        </w:numPr>
-      </w:pPr>
-      <w:r>
-        <w:t xml:space="preserve">Let </w:t>
-      </w:r>
-      <m:oMath>
-        <m:sSup>
-          <m:sSupPr>
-            <m:ctrlPr>
-              <w:rPr>
-                <w:rFonts w:ascii="Cambria Math" w:hAnsi="Cambria Math"/>
-                <w:i/>
-              </w:rPr>
-            </m:ctrlPr>
-          </m:sSupPr>
-          <m:e>
-            <m:r>
-              <w:rPr>
-                <w:rFonts w:ascii="Cambria Math" w:hAnsi="Cambria Math"/>
-              </w:rPr>
-              <m:t>S</m:t>
-            </m:r>
-          </m:e>
-          <m:sup>
-            <m:r>
-              <w:rPr>
-                <w:rFonts w:ascii="Cambria Math" w:hAnsi="Cambria Math"/>
-              </w:rPr>
-              <m:t>to</m:t>
-            </m:r>
-            <m:r>
-              <w:rPr>
-                <w:rFonts w:ascii="Cambria Math" w:hAnsi="Cambria Math"/>
-              </w:rPr>
-              <m:t>tal</m:t>
-            </m:r>
-          </m:sup>
-        </m:sSup>
-      </m:oMath>
-      <w:r>
-        <w:t xml:space="preserve"> = the union of all </w:t>
+        <w:t> </w:t>
+      </w:r>
+      <w:r>
+        <w:t>in size order across the top of a grid, and successive natural numbers</w:t>
+      </w:r>
+      <w:r>
+        <w:t xml:space="preserve"> down the left side of the grid</w:t>
+      </w:r>
+      <w:r>
+        <w:t xml:space="preserve">, we view </w:t>
+      </w:r>
+      <w:r>
+        <w:t xml:space="preserve">a mapping/bijection from 1, to </w:t>
       </w:r>
       <m:oMath>
         <m:sSub>
@@ -8042,113 +7849,74 @@
               <w:rPr>
                 <w:rFonts w:ascii="Cambria Math" w:hAnsi="Cambria Math"/>
               </w:rPr>
-              <m:t>i</m:t>
+              <m:t>0</m:t>
             </m:r>
           </m:sub>
         </m:sSub>
       </m:oMath>
-    </w:p>
-    <w:p>
-      <w:pPr>
-        <w:pStyle w:val="normal0"/>
-        <w:numPr>
-          <w:ilvl w:val="1"/>
-          <w:numId w:val="11"/>
-        </w:numPr>
-      </w:pPr>
+      <w:r>
+        <w:t xml:space="preserve">, 2 to </w:t>
+      </w:r>
       <m:oMath>
-        <m:sSup>
-          <m:sSupPr>
+        <m:sSub>
+          <m:sSubPr>
             <m:ctrlPr>
               <w:rPr>
                 <w:rFonts w:ascii="Cambria Math" w:hAnsi="Cambria Math"/>
                 <w:i/>
               </w:rPr>
             </m:ctrlPr>
-          </m:sSupPr>
+          </m:sSubPr>
           <m:e>
             <m:r>
-              <m:rPr>
-                <m:sty m:val="p"/>
-              </m:rPr>
               <w:rPr>
                 <w:rFonts w:ascii="Cambria Math" w:hAnsi="Cambria Math"/>
               </w:rPr>
               <m:t>S</m:t>
             </m:r>
           </m:e>
-          <m:sup>
-            <m:r>
-              <w:rPr>
-                <w:rFonts w:ascii="Cambria Math" w:hAnsi="Cambria Math"/>
-              </w:rPr>
-              <m:t>total</m:t>
-            </m:r>
-          </m:sup>
-        </m:sSup>
-        <m:r>
-          <w:rPr>
-            <w:rFonts w:ascii="Cambria Math" w:hAnsi="Cambria Math"/>
-          </w:rPr>
-          <m:t>=</m:t>
-        </m:r>
-        <m:nary>
-          <m:naryPr>
-            <m:chr m:val="⋃"/>
-            <m:limLoc m:val="undOvr"/>
-            <m:ctrlPr>
-              <w:rPr>
-                <w:rFonts w:ascii="Cambria Math" w:hAnsi="Cambria Math"/>
-                <w:i/>
-              </w:rPr>
-            </m:ctrlPr>
-          </m:naryPr>
           <m:sub>
             <m:r>
               <w:rPr>
                 <w:rFonts w:ascii="Cambria Math" w:hAnsi="Cambria Math"/>
               </w:rPr>
-              <m:t>i=1</m:t>
+              <m:t>1</m:t>
             </m:r>
           </m:sub>
-          <m:sup>
-            <m:r>
-              <w:rPr>
-                <w:rFonts w:ascii="Cambria Math" w:hAnsi="Cambria Math"/>
-              </w:rPr>
-              <m:t>k</m:t>
-            </m:r>
-          </m:sup>
-          <m:e>
-            <m:sSub>
-              <m:sSubPr>
-                <m:ctrlPr>
-                  <w:rPr>
-                    <w:rFonts w:ascii="Cambria Math" w:hAnsi="Cambria Math"/>
-                    <w:i/>
-                  </w:rPr>
-                </m:ctrlPr>
-              </m:sSubPr>
-              <m:e>
-                <m:r>
-                  <w:rPr>
-                    <w:rFonts w:ascii="Cambria Math" w:hAnsi="Cambria Math"/>
-                  </w:rPr>
-                  <m:t>S</m:t>
-                </m:r>
-              </m:e>
-              <m:sub>
-                <m:r>
-                  <w:rPr>
-                    <w:rFonts w:ascii="Cambria Math" w:hAnsi="Cambria Math"/>
-                  </w:rPr>
-                  <m:t>i</m:t>
-                </m:r>
-              </m:sub>
-            </m:sSub>
-          </m:e>
-        </m:nary>
+        </m:sSub>
       </m:oMath>
+      <w:r>
+        <w:t>, and so on: anti-</w:t>
+      </w:r>
+      <w:r>
+        <w:t xml:space="preserve">diagonal </w:t>
+      </w:r>
+      <w:r>
+        <w:t>mappings</w:t>
+      </w:r>
+      <w:r>
+        <w:t xml:space="preserve"> starting at each element in the left of the array, going up-right. </w:t>
+      </w:r>
+    </w:p>
+    <w:p>
+      <w:pPr>
+        <w:widowControl w:val="0"/>
+        <w:numPr>
+          <w:ilvl w:val="0"/>
+          <w:numId w:val="11"/>
+        </w:numPr>
+        <w:tabs>
+          <w:tab w:val="left" w:pos="220"/>
+          <w:tab w:val="left" w:pos="720"/>
+        </w:tabs>
+        <w:autoSpaceDE w:val="0"/>
+        <w:autoSpaceDN w:val="0"/>
+        <w:adjustRightInd w:val="0"/>
+        <w:spacing w:line="240" w:lineRule="auto"/>
+      </w:pPr>
+      <w:r>
+        <w:t>Each diagonal set has a finite number of elements (and is thus countable), so each element in each set will be covered by the anti-diagonalization. </w:t>
+      </w:r>
     </w:p>
     <w:p>
       <w:pPr>
@@ -8159,7 +7927,7 @@
         </w:numPr>
       </w:pPr>
       <w:r>
-        <w:t>The union of countable sets is countable (from class proof)</w:t>
+        <w:t>Thus, there will exist a bijection of positive integers onto these diagonals (and in turn their elements), meaning that the countable (yet not finite) number of countable sets is also countable as a whole.</w:t>
       </w:r>
     </w:p>
     <w:p>
@@ -8171,7 +7939,21 @@
         </w:numPr>
       </w:pPr>
       <w:r>
-        <w:t>Therefore the set of all languages that have a bounded maximum string length is countable</w:t>
+        <w:t>Therefore the set of all languages</w:t>
+      </w:r>
+      <w:r>
+        <w:t xml:space="preserve"> over </w:t>
+      </w:r>
+      <m:oMath>
+        <m:r>
+          <w:rPr>
+            <w:rFonts w:ascii="Cambria Math" w:hAnsi="Cambria Math"/>
+          </w:rPr>
+          <m:t>{0,1}</m:t>
+        </m:r>
+      </m:oMath>
+      <w:r>
+        <w:t xml:space="preserve"> that have a bounded maximum string length is countable</w:t>
       </w:r>
     </w:p>
     <w:p>
@@ -8287,7 +8069,7 @@
         <w:rStyle w:val="PageNumber"/>
         <w:noProof/>
       </w:rPr>
-      <w:t>4</w:t>
+      <w:t>5</w:t>
     </w:r>
     <w:r>
       <w:rPr>

</xml_diff>